<commit_message>
Update Writing July 2021 - Langyi Tian.docx
</commit_message>
<xml_diff>
--- a/output/july-2021/Writing July 2021 - Langyi Tian.docx
+++ b/output/july-2021/Writing July 2021 - Langyi Tian.docx
@@ -680,7 +680,13 @@
         <w:t xml:space="preserve"> in the analysis, parental wealth </w:t>
       </w:r>
       <w:r>
-        <w:t xml:space="preserve">is measured differently in Shanghai and other subsamples due to </w:t>
+        <w:t xml:space="preserve">is measured differently in </w:t>
+      </w:r>
+      <w:r>
+        <w:t xml:space="preserve">the </w:t>
+      </w:r>
+      <w:r>
+        <w:t xml:space="preserve">subsamples due to </w:t>
       </w:r>
       <w:r>
         <w:t xml:space="preserve">data </w:t>
@@ -8546,19 +8552,7 @@
         <w:t xml:space="preserve">the </w:t>
       </w:r>
       <w:r>
-        <w:t>acquisi</w:t>
-      </w:r>
-      <w:r>
-        <w:t>t</w:t>
-      </w:r>
-      <w:r>
-        <w:t xml:space="preserve">ion of </w:t>
-      </w:r>
-      <w:r>
-        <w:t xml:space="preserve">a </w:t>
-      </w:r>
-      <w:r>
-        <w:t>home</w:t>
+        <w:t>entry into homeownership</w:t>
       </w:r>
       <w:r>
         <w:t xml:space="preserve"> </w:t>
@@ -8582,10 +8576,16 @@
         <w:t xml:space="preserve">51% of homeowners) </w:t>
       </w:r>
       <w:r>
-        <w:t>in Shanghai reported having a second home</w:t>
-      </w:r>
-      <w:r>
-        <w:t xml:space="preserve">. Observing the relation between parental wealth and second homeownership yields a different picture than </w:t>
+        <w:t>in Shanghai reported a second home</w:t>
+      </w:r>
+      <w:r>
+        <w:t xml:space="preserve">. </w:t>
+      </w:r>
+      <w:r>
+        <w:t>Moreover, o</w:t>
+      </w:r>
+      <w:r>
+        <w:t xml:space="preserve">bserving the relation between parental wealth and second homeownership yields a different picture than </w:t>
       </w:r>
       <w:r>
         <w:t xml:space="preserve">that for </w:t>
@@ -8648,13 +8648,10 @@
         <w:t xml:space="preserve"> </w:t>
       </w:r>
       <w:r>
-        <w:t xml:space="preserve">ownership for </w:t>
-      </w:r>
-      <w:r>
-        <w:t>Shanghai resident</w:t>
-      </w:r>
-      <w:r>
-        <w:t>s, which can be assumed as a c</w:t>
+        <w:t>ownership</w:t>
+      </w:r>
+      <w:r>
+        <w:t>, which can be assumed as a c</w:t>
       </w:r>
       <w:r>
         <w:t>ru</w:t>
@@ -12280,31 +12277,7 @@
           <w:iCs/>
           <w:u w:val="single"/>
         </w:rPr>
-        <w:t xml:space="preserve"> Tree Diagram of Living Standard Modeled with MIMIC</w:t>
-      </w:r>
-      <w:r>
-        <w:rPr>
-          <w:i/>
-          <w:iCs/>
-          <w:u w:val="single"/>
-        </w:rPr>
-        <w:t>.</w:t>
-      </w:r>
-      <w:r>
-        <w:rPr>
-          <w:i/>
-          <w:iCs/>
-          <w:u w:val="single"/>
-        </w:rPr>
-        <w:t xml:space="preserve"> Shanghai. </w:t>
-      </w:r>
-      <w:r>
-        <w:rPr>
-          <w:i/>
-          <w:iCs/>
-          <w:u w:val="single"/>
-        </w:rPr>
-        <w:t xml:space="preserve"> </w:t>
+        <w:t xml:space="preserve"> Tree Diagram of Living Standard Modeled with MIMIC. Shanghai.  </w:t>
       </w:r>
     </w:p>
     <w:p>
@@ -12312,6 +12285,9 @@
         <w:jc w:val="center"/>
       </w:pPr>
       <w:r>
+        <w:rPr>
+          <w:noProof/>
+        </w:rPr>
         <w:drawing>
           <wp:inline distT="0" distB="0" distL="0" distR="0" wp14:anchorId="15FB4259" wp14:editId="38E51DB4">
             <wp:extent cx="6107723" cy="3338323"/>

</xml_diff>